<commit_message>
Did 06-41, Mr. Frezzati's ferrari! Ref: #37, #38, #8
</commit_message>
<xml_diff>
--- a/Chapter 06/Exercises/6-41.docx
+++ b/Chapter 06/Exercises/6-41.docx
@@ -5,70 +5,85 @@
     <w:p>
       <w:pPr>
         <w:rPr>
-          <w:sz w:val="32"/>
-          <w:szCs w:val="32"/>
+          <w:b/>
+          <w:bCs/>
         </w:rPr>
       </w:pPr>
       <w:r>
         <w:rPr>
-          <w:sz w:val="32"/>
-          <w:szCs w:val="32"/>
+          <w:b/>
+          <w:bCs/>
         </w:rPr>
-        <w:t xml:space="preserve">Preparation of schedule involves finding the gross and net revenue. Gross revenue will not consider the </w:t>
-      </w:r>
-      <w:r>
-        <w:rPr>
-          <w:sz w:val="32"/>
-          <w:szCs w:val="32"/>
-        </w:rPr>
-        <w:t>value of the returns while the net revenue will consider the return of the sales as well.</w:t>
+        <w:t>Solution:</w:t>
       </w:r>
     </w:p>
     <w:p>
       <w:pPr>
         <w:rPr>
-          <w:sz w:val="32"/>
-          <w:szCs w:val="32"/>
+          <w:rFonts w:ascii="Lucida Sans Typewriter" w:hAnsi="Lucida Sans Typewriter"/>
         </w:rPr>
       </w:pPr>
       <w:r>
         <w:rPr>
-          <w:sz w:val="32"/>
-          <w:szCs w:val="32"/>
+          <w:rFonts w:ascii="Lucida Sans Typewriter" w:hAnsi="Lucida Sans Typewriter"/>
         </w:rPr>
-        <w:t>Thus, we get the following schedule for gross and net revenue:</w:t>
+        <w:t xml:space="preserve">To find the gross revenue and the net revenue from the sales, we need to consider the allowances. Gross revenue will be there before the allowances are deducted and net revenue will be there after the allowances are deducted. </w:t>
+      </w:r>
+    </w:p>
+    <w:p>
+      <w:pPr>
+        <w:rPr>
+          <w:rFonts w:ascii="Lucida Sans Typewriter" w:hAnsi="Lucida Sans Typewriter"/>
+        </w:rPr>
+      </w:pPr>
+      <w:r>
+        <w:rPr>
+          <w:rFonts w:ascii="Lucida Sans Typewriter" w:hAnsi="Lucida Sans Typewriter"/>
+        </w:rPr>
+        <w:t>Now, note that Mr. Frezatti has paid $36,000 already in assets ($15,000 car + $21,000 cash). Moreover, he got $1,000 allowance from the dealer.</w:t>
+      </w:r>
+    </w:p>
+    <w:p>
+      <w:pPr>
+        <w:rPr>
+          <w:rFonts w:ascii="Lucida Sans Typewriter" w:hAnsi="Lucida Sans Typewriter"/>
+        </w:rPr>
+      </w:pPr>
+      <w:r>
+        <w:rPr>
+          <w:rFonts w:ascii="Lucida Sans Typewriter" w:hAnsi="Lucida Sans Typewriter"/>
+        </w:rPr>
+        <w:t>Thus, the schedule of gross and net revenue is as follows:</w:t>
       </w:r>
     </w:p>
     <w:tbl>
       <w:tblPr>
-        <w:tblStyle w:val="TableGrid"/>
+        <w:tblStyle w:val="PlainTable2"/>
         <w:tblW w:w="0" w:type="auto"/>
         <w:tblLook w:val="04A0" w:firstRow="1" w:lastRow="0" w:firstColumn="1" w:lastColumn="0" w:noHBand="0" w:noVBand="1"/>
       </w:tblPr>
       <w:tblGrid>
-        <w:gridCol w:w="6799"/>
-        <w:gridCol w:w="2217"/>
+        <w:gridCol w:w="6232"/>
+        <w:gridCol w:w="2784"/>
       </w:tblGrid>
       <w:tr>
+        <w:trPr>
+          <w:cnfStyle w:val="100000000000" w:firstRow="1" w:lastRow="0" w:firstColumn="0" w:lastColumn="0" w:oddVBand="0" w:evenVBand="0" w:oddHBand="0" w:evenHBand="0" w:firstRowFirstColumn="0" w:firstRowLastColumn="0" w:lastRowFirstColumn="0" w:lastRowLastColumn="0"/>
+        </w:trPr>
         <w:tc>
           <w:tcPr>
-            <w:tcW w:w="6799" w:type="dxa"/>
+            <w:cnfStyle w:val="001000000000" w:firstRow="0" w:lastRow="0" w:firstColumn="1" w:lastColumn="0" w:oddVBand="0" w:evenVBand="0" w:oddHBand="0" w:evenHBand="0" w:firstRowFirstColumn="0" w:firstRowLastColumn="0" w:lastRowFirstColumn="0" w:lastRowLastColumn="0"/>
+            <w:tcW w:w="6232" w:type="dxa"/>
           </w:tcPr>
           <w:p>
             <w:pPr>
               <w:rPr>
-                <w:b/>
-                <w:bCs/>
-                <w:sz w:val="32"/>
-                <w:szCs w:val="32"/>
+                <w:rFonts w:ascii="Lucida Sans Typewriter" w:hAnsi="Lucida Sans Typewriter"/>
               </w:rPr>
             </w:pPr>
             <w:r>
               <w:rPr>
-                <w:b/>
-                <w:bCs/>
-                <w:sz w:val="32"/>
-                <w:szCs w:val="32"/>
+                <w:rFonts w:ascii="Lucida Sans Typewriter" w:hAnsi="Lucida Sans Typewriter"/>
               </w:rPr>
               <w:t>Particulars</w:t>
             </w:r>
@@ -76,25 +91,99 @@
         </w:tc>
         <w:tc>
           <w:tcPr>
-            <w:tcW w:w="2217" w:type="dxa"/>
+            <w:tcW w:w="2784" w:type="dxa"/>
           </w:tcPr>
           <w:p>
             <w:pPr>
-              <w:rPr>
-                <w:b/>
-                <w:bCs/>
-                <w:sz w:val="32"/>
-                <w:szCs w:val="32"/>
+              <w:jc w:val="right"/>
+              <w:cnfStyle w:val="100000000000" w:firstRow="1" w:lastRow="0" w:firstColumn="0" w:lastColumn="0" w:oddVBand="0" w:evenVBand="0" w:oddHBand="0" w:evenHBand="0" w:firstRowFirstColumn="0" w:firstRowLastColumn="0" w:lastRowFirstColumn="0" w:lastRowLastColumn="0"/>
+              <w:rPr>
+                <w:rFonts w:ascii="Lucida Sans Typewriter" w:hAnsi="Lucida Sans Typewriter"/>
               </w:rPr>
             </w:pPr>
             <w:r>
               <w:rPr>
-                <w:b/>
-                <w:bCs/>
-                <w:sz w:val="32"/>
-                <w:szCs w:val="32"/>
+                <w:rFonts w:ascii="Lucida Sans Typewriter" w:hAnsi="Lucida Sans Typewriter"/>
               </w:rPr>
               <w:t>Amount (in $)</w:t>
+            </w:r>
+          </w:p>
+        </w:tc>
+      </w:tr>
+      <w:tr>
+        <w:trPr>
+          <w:cnfStyle w:val="000000100000" w:firstRow="0" w:lastRow="0" w:firstColumn="0" w:lastColumn="0" w:oddVBand="0" w:evenVBand="0" w:oddHBand="1" w:evenHBand="0" w:firstRowFirstColumn="0" w:firstRowLastColumn="0" w:lastRowFirstColumn="0" w:lastRowLastColumn="0"/>
+        </w:trPr>
+        <w:tc>
+          <w:tcPr>
+            <w:cnfStyle w:val="001000000000" w:firstRow="0" w:lastRow="0" w:firstColumn="1" w:lastColumn="0" w:oddVBand="0" w:evenVBand="0" w:oddHBand="0" w:evenHBand="0" w:firstRowFirstColumn="0" w:firstRowLastColumn="0" w:lastRowFirstColumn="0" w:lastRowLastColumn="0"/>
+            <w:tcW w:w="6232" w:type="dxa"/>
+          </w:tcPr>
+          <w:p>
+            <w:pPr>
+              <w:rPr>
+                <w:rFonts w:ascii="Lucida Sans Typewriter" w:hAnsi="Lucida Sans Typewriter"/>
+                <w:b w:val="0"/>
+                <w:bCs w:val="0"/>
+              </w:rPr>
+            </w:pPr>
+            <w:r>
+              <w:rPr>
+                <w:rFonts w:ascii="Lucida Sans Typewriter" w:hAnsi="Lucida Sans Typewriter"/>
+                <w:b w:val="0"/>
+                <w:bCs w:val="0"/>
+              </w:rPr>
+              <w:t>Trade of old 5-year Audi</w:t>
+            </w:r>
+          </w:p>
+          <w:p>
+            <w:pPr>
+              <w:rPr>
+                <w:rFonts w:ascii="Lucida Sans Typewriter" w:hAnsi="Lucida Sans Typewriter"/>
+              </w:rPr>
+            </w:pPr>
+            <w:r>
+              <w:rPr>
+                <w:rFonts w:ascii="Lucida Sans Typewriter" w:hAnsi="Lucida Sans Typewriter"/>
+                <w:b w:val="0"/>
+                <w:bCs w:val="0"/>
+              </w:rPr>
+              <w:t>Cash down payment for remainder</w:t>
+            </w:r>
+          </w:p>
+        </w:tc>
+        <w:tc>
+          <w:tcPr>
+            <w:tcW w:w="2784" w:type="dxa"/>
+          </w:tcPr>
+          <w:p>
+            <w:pPr>
+              <w:jc w:val="right"/>
+              <w:cnfStyle w:val="000000100000" w:firstRow="0" w:lastRow="0" w:firstColumn="0" w:lastColumn="0" w:oddVBand="0" w:evenVBand="0" w:oddHBand="1" w:evenHBand="0" w:firstRowFirstColumn="0" w:firstRowLastColumn="0" w:lastRowFirstColumn="0" w:lastRowLastColumn="0"/>
+              <w:rPr>
+                <w:rFonts w:ascii="Lucida Sans Typewriter" w:hAnsi="Lucida Sans Typewriter"/>
+              </w:rPr>
+            </w:pPr>
+            <w:r>
+              <w:rPr>
+                <w:rFonts w:ascii="Lucida Sans Typewriter" w:hAnsi="Lucida Sans Typewriter"/>
+              </w:rPr>
+              <w:t>15,000</w:t>
+            </w:r>
+          </w:p>
+          <w:p>
+            <w:pPr>
+              <w:jc w:val="right"/>
+              <w:cnfStyle w:val="000000100000" w:firstRow="0" w:lastRow="0" w:firstColumn="0" w:lastColumn="0" w:oddVBand="0" w:evenVBand="0" w:oddHBand="1" w:evenHBand="0" w:firstRowFirstColumn="0" w:firstRowLastColumn="0" w:lastRowFirstColumn="0" w:lastRowLastColumn="0"/>
+              <w:rPr>
+                <w:rFonts w:ascii="Lucida Sans Typewriter" w:hAnsi="Lucida Sans Typewriter"/>
+              </w:rPr>
+            </w:pPr>
+            <w:r>
+              <w:rPr>
+                <w:rFonts w:ascii="Lucida Sans Typewriter" w:hAnsi="Lucida Sans Typewriter"/>
+              </w:rPr>
+              <w:t>21,000</w:t>
             </w:r>
           </w:p>
         </w:tc>
@@ -102,187 +191,104 @@
       <w:tr>
         <w:tc>
           <w:tcPr>
-            <w:tcW w:w="6799" w:type="dxa"/>
+            <w:cnfStyle w:val="001000000000" w:firstRow="0" w:lastRow="0" w:firstColumn="1" w:lastColumn="0" w:oddVBand="0" w:evenVBand="0" w:oddHBand="0" w:evenHBand="0" w:firstRowFirstColumn="0" w:firstRowLastColumn="0" w:lastRowFirstColumn="0" w:lastRowLastColumn="0"/>
+            <w:tcW w:w="6232" w:type="dxa"/>
           </w:tcPr>
           <w:p>
             <w:pPr>
               <w:rPr>
-                <w:sz w:val="32"/>
-                <w:szCs w:val="32"/>
+                <w:rFonts w:ascii="Lucida Sans Typewriter" w:hAnsi="Lucida Sans Typewriter"/>
               </w:rPr>
             </w:pPr>
             <w:r>
               <w:rPr>
-                <w:sz w:val="32"/>
-                <w:szCs w:val="32"/>
-              </w:rPr>
-              <w:t>Listed price of BMW</w:t>
+                <w:rFonts w:ascii="Lucida Sans Typewriter" w:hAnsi="Lucida Sans Typewriter"/>
+              </w:rPr>
+              <w:t xml:space="preserve">Gross Revenue </w:t>
+            </w:r>
+          </w:p>
+          <w:p>
+            <w:pPr>
+              <w:rPr>
+                <w:rFonts w:ascii="Lucida Sans Typewriter" w:hAnsi="Lucida Sans Typewriter"/>
+                <w:b w:val="0"/>
+                <w:bCs w:val="0"/>
+              </w:rPr>
+            </w:pPr>
+            <w:r>
+              <w:rPr>
+                <w:rFonts w:ascii="Lucida Sans Typewriter" w:hAnsi="Lucida Sans Typewriter"/>
+              </w:rPr>
+              <w:t xml:space="preserve">  </w:t>
+            </w:r>
+            <w:r>
+              <w:rPr>
+                <w:rFonts w:ascii="Lucida Sans Typewriter" w:hAnsi="Lucida Sans Typewriter"/>
+                <w:b w:val="0"/>
+                <w:bCs w:val="0"/>
+              </w:rPr>
+              <w:t>Less: Allowance for scratches</w:t>
             </w:r>
           </w:p>
         </w:tc>
         <w:tc>
           <w:tcPr>
-            <w:tcW w:w="2217" w:type="dxa"/>
+            <w:tcW w:w="2784" w:type="dxa"/>
           </w:tcPr>
           <w:p>
             <w:pPr>
-              <w:rPr>
-                <w:sz w:val="32"/>
-                <w:szCs w:val="32"/>
+              <w:jc w:val="right"/>
+              <w:cnfStyle w:val="000000000000" w:firstRow="0" w:lastRow="0" w:firstColumn="0" w:lastColumn="0" w:oddVBand="0" w:evenVBand="0" w:oddHBand="0" w:evenHBand="0" w:firstRowFirstColumn="0" w:firstRowLastColumn="0" w:lastRowFirstColumn="0" w:lastRowLastColumn="0"/>
+              <w:rPr>
+                <w:rFonts w:ascii="Lucida Sans Typewriter" w:hAnsi="Lucida Sans Typewriter"/>
+                <w:b/>
+                <w:bCs/>
               </w:rPr>
             </w:pPr>
             <w:r>
               <w:rPr>
-                <w:sz w:val="32"/>
-                <w:szCs w:val="32"/>
-              </w:rPr>
-              <w:t>40,000</w:t>
+                <w:rFonts w:ascii="Lucida Sans Typewriter" w:hAnsi="Lucida Sans Typewriter"/>
+                <w:b/>
+                <w:bCs/>
+              </w:rPr>
+              <w:t>36,000</w:t>
+            </w:r>
+          </w:p>
+          <w:p>
+            <w:pPr>
+              <w:jc w:val="right"/>
+              <w:cnfStyle w:val="000000000000" w:firstRow="0" w:lastRow="0" w:firstColumn="0" w:lastColumn="0" w:oddVBand="0" w:evenVBand="0" w:oddHBand="0" w:evenHBand="0" w:firstRowFirstColumn="0" w:firstRowLastColumn="0" w:lastRowFirstColumn="0" w:lastRowLastColumn="0"/>
+              <w:rPr>
+                <w:rFonts w:ascii="Lucida Sans Typewriter" w:hAnsi="Lucida Sans Typewriter"/>
+              </w:rPr>
+            </w:pPr>
+            <w:r>
+              <w:rPr>
+                <w:rFonts w:ascii="Lucida Sans Typewriter" w:hAnsi="Lucida Sans Typewriter"/>
+              </w:rPr>
+              <w:t>(1,000)</w:t>
             </w:r>
           </w:p>
         </w:tc>
       </w:tr>
       <w:tr>
+        <w:trPr>
+          <w:cnfStyle w:val="000000100000" w:firstRow="0" w:lastRow="0" w:firstColumn="0" w:lastColumn="0" w:oddVBand="0" w:evenVBand="0" w:oddHBand="1" w:evenHBand="0" w:firstRowFirstColumn="0" w:firstRowLastColumn="0" w:lastRowFirstColumn="0" w:lastRowLastColumn="0"/>
+        </w:trPr>
         <w:tc>
           <w:tcPr>
-            <w:tcW w:w="6799" w:type="dxa"/>
+            <w:cnfStyle w:val="001000000000" w:firstRow="0" w:lastRow="0" w:firstColumn="1" w:lastColumn="0" w:oddVBand="0" w:evenVBand="0" w:oddHBand="0" w:evenHBand="0" w:firstRowFirstColumn="0" w:firstRowLastColumn="0" w:lastRowFirstColumn="0" w:lastRowLastColumn="0"/>
+            <w:tcW w:w="6232" w:type="dxa"/>
           </w:tcPr>
           <w:p>
             <w:pPr>
               <w:rPr>
-                <w:sz w:val="32"/>
-                <w:szCs w:val="32"/>
+                <w:rFonts w:ascii="Lucida Sans Typewriter" w:hAnsi="Lucida Sans Typewriter"/>
               </w:rPr>
             </w:pPr>
             <w:r>
               <w:rPr>
-                <w:sz w:val="32"/>
-                <w:szCs w:val="32"/>
-              </w:rPr>
-              <w:t xml:space="preserve">    Less: Apply trade discount of 10% </w:t>
-            </w:r>
-          </w:p>
-        </w:tc>
-        <w:tc>
-          <w:tcPr>
-            <w:tcW w:w="2217" w:type="dxa"/>
-          </w:tcPr>
-          <w:p>
-            <w:pPr>
-              <w:rPr>
-                <w:sz w:val="32"/>
-                <w:szCs w:val="32"/>
-              </w:rPr>
-            </w:pPr>
-            <w:r>
-              <w:rPr>
-                <w:sz w:val="32"/>
-                <w:szCs w:val="32"/>
-              </w:rPr>
-              <w:t xml:space="preserve">   4,000</w:t>
-            </w:r>
-          </w:p>
-        </w:tc>
-      </w:tr>
-      <w:tr>
-        <w:tc>
-          <w:tcPr>
-            <w:tcW w:w="6799" w:type="dxa"/>
-          </w:tcPr>
-          <w:p>
-            <w:pPr>
-              <w:rPr>
-                <w:sz w:val="32"/>
-                <w:szCs w:val="32"/>
-              </w:rPr>
-            </w:pPr>
-            <w:r>
-              <w:rPr>
-                <w:sz w:val="32"/>
-                <w:szCs w:val="32"/>
-              </w:rPr>
-              <w:t>Gross Revenue from Sale</w:t>
-            </w:r>
-          </w:p>
-        </w:tc>
-        <w:tc>
-          <w:tcPr>
-            <w:tcW w:w="2217" w:type="dxa"/>
-          </w:tcPr>
-          <w:p>
-            <w:pPr>
-              <w:rPr>
-                <w:sz w:val="32"/>
-                <w:szCs w:val="32"/>
-              </w:rPr>
-            </w:pPr>
-            <w:r>
-              <w:rPr>
-                <w:sz w:val="32"/>
-                <w:szCs w:val="32"/>
-              </w:rPr>
-              <w:t>36,000</w:t>
-            </w:r>
-          </w:p>
-        </w:tc>
-      </w:tr>
-      <w:tr>
-        <w:tc>
-          <w:tcPr>
-            <w:tcW w:w="6799" w:type="dxa"/>
-          </w:tcPr>
-          <w:p>
-            <w:pPr>
-              <w:rPr>
-                <w:sz w:val="32"/>
-                <w:szCs w:val="32"/>
-              </w:rPr>
-            </w:pPr>
-            <w:r>
-              <w:rPr>
-                <w:sz w:val="32"/>
-                <w:szCs w:val="32"/>
-              </w:rPr>
-              <w:t xml:space="preserve">    Less: Allowance for repairs </w:t>
-            </w:r>
-          </w:p>
-        </w:tc>
-        <w:tc>
-          <w:tcPr>
-            <w:tcW w:w="2217" w:type="dxa"/>
-          </w:tcPr>
-          <w:p>
-            <w:pPr>
-              <w:rPr>
-                <w:sz w:val="32"/>
-                <w:szCs w:val="32"/>
-              </w:rPr>
-            </w:pPr>
-            <w:r>
-              <w:rPr>
-                <w:sz w:val="32"/>
-                <w:szCs w:val="32"/>
-              </w:rPr>
-              <w:t xml:space="preserve">   1,000</w:t>
-            </w:r>
-          </w:p>
-        </w:tc>
-      </w:tr>
-      <w:tr>
-        <w:tc>
-          <w:tcPr>
-            <w:tcW w:w="6799" w:type="dxa"/>
-          </w:tcPr>
-          <w:p>
-            <w:pPr>
-              <w:rPr>
-                <w:sz w:val="32"/>
-                <w:szCs w:val="32"/>
-              </w:rPr>
-            </w:pPr>
-            <w:r>
-              <w:rPr>
-                <w:sz w:val="32"/>
-                <w:szCs w:val="32"/>
+                <w:rFonts w:ascii="Lucida Sans Typewriter" w:hAnsi="Lucida Sans Typewriter"/>
               </w:rPr>
               <w:t>Net Revenue</w:t>
             </w:r>
@@ -290,19 +296,23 @@
         </w:tc>
         <w:tc>
           <w:tcPr>
-            <w:tcW w:w="2217" w:type="dxa"/>
+            <w:tcW w:w="2784" w:type="dxa"/>
           </w:tcPr>
           <w:p>
             <w:pPr>
-              <w:rPr>
-                <w:sz w:val="32"/>
-                <w:szCs w:val="32"/>
+              <w:jc w:val="right"/>
+              <w:cnfStyle w:val="000000100000" w:firstRow="0" w:lastRow="0" w:firstColumn="0" w:lastColumn="0" w:oddVBand="0" w:evenVBand="0" w:oddHBand="1" w:evenHBand="0" w:firstRowFirstColumn="0" w:firstRowLastColumn="0" w:lastRowFirstColumn="0" w:lastRowLastColumn="0"/>
+              <w:rPr>
+                <w:rFonts w:ascii="Lucida Sans Typewriter" w:hAnsi="Lucida Sans Typewriter"/>
+                <w:b/>
+                <w:bCs/>
               </w:rPr>
             </w:pPr>
             <w:r>
               <w:rPr>
-                <w:sz w:val="32"/>
-                <w:szCs w:val="32"/>
+                <w:rFonts w:ascii="Lucida Sans Typewriter" w:hAnsi="Lucida Sans Typewriter"/>
+                <w:b/>
+                <w:bCs/>
               </w:rPr>
               <w:t>35,000</w:t>
             </w:r>
@@ -313,18 +323,22 @@
     <w:p>
       <w:pPr>
         <w:rPr>
-          <w:sz w:val="32"/>
-          <w:szCs w:val="32"/>
+          <w:rFonts w:ascii="Lucida Sans Typewriter" w:hAnsi="Lucida Sans Typewriter"/>
         </w:rPr>
       </w:pPr>
     </w:p>
     <w:p>
       <w:pPr>
         <w:rPr>
-          <w:sz w:val="32"/>
-          <w:szCs w:val="32"/>
+          <w:rFonts w:ascii="Lucida Sans Typewriter" w:hAnsi="Lucida Sans Typewriter"/>
         </w:rPr>
       </w:pPr>
+      <w:r>
+        <w:rPr>
+          <w:rFonts w:ascii="Lucida Sans Typewriter" w:hAnsi="Lucida Sans Typewriter"/>
+        </w:rPr>
+        <w:t>This is the schedule for this transaction.</w:t>
+      </w:r>
     </w:p>
     <w:sectPr>
       <w:pgSz w:w="11906" w:h="16838"/>
@@ -1272,6 +1286,86 @@
       </w:tblBorders>
     </w:tblPr>
   </w:style>
+  <w:style w:type="table" w:styleId="PlainTable2">
+    <w:name w:val="Plain Table 2"/>
+    <w:basedOn w:val="TableNormal"/>
+    <w:uiPriority w:val="42"/>
+    <w:rsid w:val="00890FCD"/>
+    <w:pPr>
+      <w:spacing w:after="0" w:line="240" w:lineRule="auto"/>
+    </w:pPr>
+    <w:tblPr>
+      <w:tblStyleRowBandSize w:val="1"/>
+      <w:tblStyleColBandSize w:val="1"/>
+      <w:tblBorders>
+        <w:top w:val="single" w:sz="4" w:space="0" w:color="7F7F7F" w:themeColor="text1" w:themeTint="80"/>
+        <w:bottom w:val="single" w:sz="4" w:space="0" w:color="7F7F7F" w:themeColor="text1" w:themeTint="80"/>
+      </w:tblBorders>
+    </w:tblPr>
+    <w:tblStylePr w:type="firstRow">
+      <w:rPr>
+        <w:b/>
+        <w:bCs/>
+      </w:rPr>
+      <w:tblPr/>
+      <w:tcPr>
+        <w:tcBorders>
+          <w:bottom w:val="single" w:sz="4" w:space="0" w:color="7F7F7F" w:themeColor="text1" w:themeTint="80"/>
+        </w:tcBorders>
+      </w:tcPr>
+    </w:tblStylePr>
+    <w:tblStylePr w:type="lastRow">
+      <w:rPr>
+        <w:b/>
+        <w:bCs/>
+      </w:rPr>
+      <w:tblPr/>
+      <w:tcPr>
+        <w:tcBorders>
+          <w:top w:val="single" w:sz="4" w:space="0" w:color="7F7F7F" w:themeColor="text1" w:themeTint="80"/>
+        </w:tcBorders>
+      </w:tcPr>
+    </w:tblStylePr>
+    <w:tblStylePr w:type="firstCol">
+      <w:rPr>
+        <w:b/>
+        <w:bCs/>
+      </w:rPr>
+    </w:tblStylePr>
+    <w:tblStylePr w:type="lastCol">
+      <w:rPr>
+        <w:b/>
+        <w:bCs/>
+      </w:rPr>
+    </w:tblStylePr>
+    <w:tblStylePr w:type="band1Vert">
+      <w:tblPr/>
+      <w:tcPr>
+        <w:tcBorders>
+          <w:left w:val="single" w:sz="4" w:space="0" w:color="7F7F7F" w:themeColor="text1" w:themeTint="80"/>
+          <w:right w:val="single" w:sz="4" w:space="0" w:color="7F7F7F" w:themeColor="text1" w:themeTint="80"/>
+        </w:tcBorders>
+      </w:tcPr>
+    </w:tblStylePr>
+    <w:tblStylePr w:type="band2Vert">
+      <w:tblPr/>
+      <w:tcPr>
+        <w:tcBorders>
+          <w:left w:val="single" w:sz="4" w:space="0" w:color="7F7F7F" w:themeColor="text1" w:themeTint="80"/>
+          <w:right w:val="single" w:sz="4" w:space="0" w:color="7F7F7F" w:themeColor="text1" w:themeTint="80"/>
+        </w:tcBorders>
+      </w:tcPr>
+    </w:tblStylePr>
+    <w:tblStylePr w:type="band1Horz">
+      <w:tblPr/>
+      <w:tcPr>
+        <w:tcBorders>
+          <w:top w:val="single" w:sz="4" w:space="0" w:color="7F7F7F" w:themeColor="text1" w:themeTint="80"/>
+          <w:bottom w:val="single" w:sz="4" w:space="0" w:color="7F7F7F" w:themeColor="text1" w:themeTint="80"/>
+        </w:tcBorders>
+      </w:tcPr>
+    </w:tblStylePr>
+  </w:style>
 </w:styles>
 </file>
 

</xml_diff>